<commit_message>
#53 Updated docs for Core 0
</commit_message>
<xml_diff>
--- a/documentation/Podręcznik Użytkownika Tablicy Kanban.docx
+++ b/documentation/Podręcznik Użytkownika Tablicy Kanban.docx
@@ -48,10 +48,10 @@
           <w:noProof/>
         </w:rPr>
         <w:drawing>
-          <wp:inline distT="0" distB="0" distL="0" distR="0" wp14:anchorId="75AD3B98" wp14:editId="77AD3B2E">
-            <wp:extent cx="5760720" cy="2915920"/>
-            <wp:effectExtent l="0" t="0" r="0" b="0"/>
-            <wp:docPr id="1" name="Obraz 1"/>
+          <wp:inline distT="0" distB="0" distL="0" distR="0" wp14:anchorId="414A20C4" wp14:editId="2687F4E5">
+            <wp:extent cx="5760720" cy="2912110"/>
+            <wp:effectExtent l="0" t="0" r="0" b="2540"/>
+            <wp:docPr id="5" name="Obraz 5"/>
             <wp:cNvGraphicFramePr>
               <a:graphicFrameLocks xmlns:a="http://schemas.openxmlformats.org/drawingml/2006/main" noChangeAspect="1"/>
             </wp:cNvGraphicFramePr>
@@ -59,7 +59,7 @@
               <a:graphicData uri="http://schemas.openxmlformats.org/drawingml/2006/picture">
                 <pic:pic xmlns:pic="http://schemas.openxmlformats.org/drawingml/2006/picture">
                   <pic:nvPicPr>
-                    <pic:cNvPr id="0" name="Picture 1"/>
+                    <pic:cNvPr id="0" name="Picture 11"/>
                     <pic:cNvPicPr>
                       <a:picLocks noChangeAspect="1" noChangeArrowheads="1"/>
                     </pic:cNvPicPr>
@@ -80,7 +80,7 @@
                   <pic:spPr bwMode="auto">
                     <a:xfrm>
                       <a:off x="0" y="0"/>
-                      <a:ext cx="5760720" cy="2915920"/>
+                      <a:ext cx="5760720" cy="2912110"/>
                     </a:xfrm>
                     <a:prstGeom prst="rect">
                       <a:avLst/>
@@ -125,10 +125,10 @@
           <w:noProof/>
         </w:rPr>
         <w:drawing>
-          <wp:inline distT="0" distB="0" distL="0" distR="0" wp14:anchorId="414CBE53" wp14:editId="47853B21">
-            <wp:extent cx="5760720" cy="2856865"/>
-            <wp:effectExtent l="0" t="0" r="0" b="635"/>
-            <wp:docPr id="2" name="Obraz 2"/>
+          <wp:inline distT="0" distB="0" distL="0" distR="0" wp14:anchorId="4CC62ABB" wp14:editId="0E38320F">
+            <wp:extent cx="5760720" cy="2835910"/>
+            <wp:effectExtent l="0" t="0" r="0" b="2540"/>
+            <wp:docPr id="6" name="Obraz 6"/>
             <wp:cNvGraphicFramePr>
               <a:graphicFrameLocks xmlns:a="http://schemas.openxmlformats.org/drawingml/2006/main" noChangeAspect="1"/>
             </wp:cNvGraphicFramePr>
@@ -136,7 +136,7 @@
               <a:graphicData uri="http://schemas.openxmlformats.org/drawingml/2006/picture">
                 <pic:pic xmlns:pic="http://schemas.openxmlformats.org/drawingml/2006/picture">
                   <pic:nvPicPr>
-                    <pic:cNvPr id="0" name="Picture 3"/>
+                    <pic:cNvPr id="0" name="Picture 13"/>
                     <pic:cNvPicPr>
                       <a:picLocks noChangeAspect="1" noChangeArrowheads="1"/>
                     </pic:cNvPicPr>
@@ -157,7 +157,7 @@
                   <pic:spPr bwMode="auto">
                     <a:xfrm>
                       <a:off x="0" y="0"/>
-                      <a:ext cx="5760720" cy="2856865"/>
+                      <a:ext cx="5760720" cy="2835910"/>
                     </a:xfrm>
                     <a:prstGeom prst="rect">
                       <a:avLst/>
@@ -202,7 +202,7 @@
         <w:pStyle w:val="Akapitzlist"/>
         <w:numPr>
           <w:ilvl w:val="0"/>
-          <w:numId w:val="5"/>
+          <w:numId w:val="2"/>
         </w:numPr>
       </w:pPr>
       <w:r>
@@ -214,7 +214,7 @@
         <w:pStyle w:val="Akapitzlist"/>
         <w:numPr>
           <w:ilvl w:val="0"/>
-          <w:numId w:val="7"/>
+          <w:numId w:val="4"/>
         </w:numPr>
         <w:ind w:left="1068"/>
       </w:pPr>
@@ -237,7 +237,7 @@
         <w:pStyle w:val="Akapitzlist"/>
         <w:numPr>
           <w:ilvl w:val="0"/>
-          <w:numId w:val="5"/>
+          <w:numId w:val="2"/>
         </w:numPr>
       </w:pPr>
       <w:r>
@@ -249,7 +249,7 @@
         <w:pStyle w:val="Akapitzlist"/>
         <w:numPr>
           <w:ilvl w:val="0"/>
-          <w:numId w:val="7"/>
+          <w:numId w:val="4"/>
         </w:numPr>
         <w:ind w:left="1068"/>
       </w:pPr>
@@ -276,7 +276,7 @@
         <w:pStyle w:val="Akapitzlist"/>
         <w:numPr>
           <w:ilvl w:val="0"/>
-          <w:numId w:val="7"/>
+          <w:numId w:val="4"/>
         </w:numPr>
         <w:ind w:left="1068"/>
       </w:pPr>
@@ -297,7 +297,7 @@
         <w:pStyle w:val="Akapitzlist"/>
         <w:numPr>
           <w:ilvl w:val="0"/>
-          <w:numId w:val="7"/>
+          <w:numId w:val="4"/>
         </w:numPr>
         <w:ind w:left="1068"/>
       </w:pPr>
@@ -328,15 +328,7 @@
         <w:t>kartek</w:t>
       </w:r>
       <w:r>
-        <w:t xml:space="preserve"> lub zaznacz </w:t>
-      </w:r>
-      <w:proofErr w:type="spellStart"/>
-      <w:r>
-        <w:t>unlimited</w:t>
-      </w:r>
-      <w:proofErr w:type="spellEnd"/>
-      <w:r>
-        <w:t>.</w:t>
+        <w:t xml:space="preserve"> lub zaznacz unlimited.</w:t>
       </w:r>
     </w:p>
     <w:p>
@@ -344,7 +336,7 @@
         <w:pStyle w:val="Akapitzlist"/>
         <w:numPr>
           <w:ilvl w:val="0"/>
-          <w:numId w:val="7"/>
+          <w:numId w:val="4"/>
         </w:numPr>
         <w:ind w:left="1068"/>
       </w:pPr>
@@ -365,7 +357,7 @@
         <w:pStyle w:val="Akapitzlist"/>
         <w:numPr>
           <w:ilvl w:val="0"/>
-          <w:numId w:val="7"/>
+          <w:numId w:val="4"/>
         </w:numPr>
         <w:ind w:left="1068"/>
       </w:pPr>
@@ -396,18 +388,12 @@
         <w:pStyle w:val="Akapitzlist"/>
         <w:numPr>
           <w:ilvl w:val="0"/>
-          <w:numId w:val="5"/>
+          <w:numId w:val="2"/>
         </w:numPr>
       </w:pPr>
       <w:r>
         <w:lastRenderedPageBreak/>
-        <w:t xml:space="preserve">Funkcjonalności związane z </w:t>
-      </w:r>
-      <w:r>
-        <w:t>kartką</w:t>
-      </w:r>
-      <w:r>
-        <w:t>:</w:t>
+        <w:t>Funkcjonalności związane z kartką:</w:t>
       </w:r>
     </w:p>
     <w:p>
@@ -415,7 +401,7 @@
         <w:pStyle w:val="Akapitzlist"/>
         <w:numPr>
           <w:ilvl w:val="0"/>
-          <w:numId w:val="7"/>
+          <w:numId w:val="4"/>
         </w:numPr>
         <w:ind w:left="1068"/>
       </w:pPr>
@@ -466,7 +452,7 @@
         <w:pStyle w:val="Akapitzlist"/>
         <w:numPr>
           <w:ilvl w:val="0"/>
-          <w:numId w:val="7"/>
+          <w:numId w:val="4"/>
         </w:numPr>
         <w:ind w:left="1068"/>
       </w:pPr>
@@ -505,7 +491,7 @@
         <w:pStyle w:val="Akapitzlist"/>
         <w:numPr>
           <w:ilvl w:val="0"/>
-          <w:numId w:val="7"/>
+          <w:numId w:val="4"/>
         </w:numPr>
         <w:ind w:left="1068"/>
       </w:pPr>
@@ -544,7 +530,7 @@
         <w:pStyle w:val="Akapitzlist"/>
         <w:numPr>
           <w:ilvl w:val="0"/>
-          <w:numId w:val="7"/>
+          <w:numId w:val="4"/>
         </w:numPr>
         <w:ind w:left="1068"/>
       </w:pPr>
@@ -595,7 +581,7 @@
         <w:pStyle w:val="Akapitzlist"/>
         <w:numPr>
           <w:ilvl w:val="0"/>
-          <w:numId w:val="7"/>
+          <w:numId w:val="4"/>
         </w:numPr>
         <w:ind w:left="1068"/>
       </w:pPr>
@@ -626,15 +612,7 @@
         <w:t>ą</w:t>
       </w:r>
       <w:r>
-        <w:t xml:space="preserve"> chcesz usunąć. W okienku, które się pojawiło, wybierz „</w:t>
-      </w:r>
-      <w:proofErr w:type="spellStart"/>
-      <w:r>
-        <w:t>Delete</w:t>
-      </w:r>
-      <w:proofErr w:type="spellEnd"/>
-      <w:r>
-        <w:t>” i potwierdź usunięcie w wyskakującym okienku.</w:t>
+        <w:t xml:space="preserve"> chcesz usunąć. W okienku, które się pojawiło, wybierz „Delete” i potwierdź usunięcie w wyskakującym okienku.</w:t>
       </w:r>
     </w:p>
     <w:p/>
@@ -941,7 +919,7 @@
       </w:pPr>
     </w:lvl>
   </w:abstractNum>
-  <w:abstractNum w:abstractNumId="4" w15:restartNumberingAfterBreak="0">
+  <w:abstractNum w:abstractNumId="3" w15:restartNumberingAfterBreak="0">
     <w:nsid w:val="657740CF"/>
     <w:multiLevelType w:val="hybridMultilevel"/>
     <w:tmpl w:val="8C68ED3E"/>
@@ -1033,13 +1011,13 @@
   <w:num w:numId="1" w16cid:durableId="44180178">
     <w:abstractNumId w:val="2"/>
   </w:num>
-  <w:num w:numId="5" w16cid:durableId="1805852852">
-    <w:abstractNumId w:val="4"/>
+  <w:num w:numId="2" w16cid:durableId="1805852852">
+    <w:abstractNumId w:val="3"/>
   </w:num>
-  <w:num w:numId="6" w16cid:durableId="1931692544">
+  <w:num w:numId="3" w16cid:durableId="1931692544">
     <w:abstractNumId w:val="1"/>
   </w:num>
-  <w:num w:numId="7" w16cid:durableId="177157624">
+  <w:num w:numId="4" w16cid:durableId="177157624">
     <w:abstractNumId w:val="0"/>
   </w:num>
 </w:numbering>

</xml_diff>